<commit_message>
final update for exam
</commit_message>
<xml_diff>
--- a/JAVA_Lecture/ExamFiles/20201126 EXAMdoc.docx
+++ b/JAVA_Lecture/ExamFiles/20201126 EXAMdoc.docx
@@ -32,15 +32,33 @@
           <w:sz w:val="44"/>
           <w:szCs w:val="48"/>
         </w:rPr>
-        <w:t xml:space="preserve">배달 현황 프로그램 </w:t>
-      </w:r>
-      <w:r>
-        <w:rPr>
-          <w:rFonts w:ascii="1훈하얀고양이 R" w:eastAsia="1훈하얀고양이 R" w:hAnsi="1훈하얀고양이 R"/>
-          <w:sz w:val="44"/>
-          <w:szCs w:val="48"/>
-        </w:rPr>
-        <w:t xml:space="preserve"> - </w:t>
+        <w:t xml:space="preserve">배달 현황 </w:t>
+      </w:r>
+      <w:proofErr w:type="gramStart"/>
+      <w:r>
+        <w:rPr>
+          <w:rFonts w:ascii="1훈하얀고양이 R" w:eastAsia="1훈하얀고양이 R" w:hAnsi="1훈하얀고양이 R" w:hint="eastAsia"/>
+          <w:sz w:val="44"/>
+          <w:szCs w:val="48"/>
+        </w:rPr>
+        <w:t xml:space="preserve">프로그램 </w:t>
+      </w:r>
+      <w:r>
+        <w:rPr>
+          <w:rFonts w:ascii="1훈하얀고양이 R" w:eastAsia="1훈하얀고양이 R" w:hAnsi="1훈하얀고양이 R"/>
+          <w:sz w:val="44"/>
+          <w:szCs w:val="48"/>
+        </w:rPr>
+        <w:t xml:space="preserve"> -</w:t>
+      </w:r>
+      <w:proofErr w:type="gramEnd"/>
+      <w:r>
+        <w:rPr>
+          <w:rFonts w:ascii="1훈하얀고양이 R" w:eastAsia="1훈하얀고양이 R" w:hAnsi="1훈하얀고양이 R"/>
+          <w:sz w:val="44"/>
+          <w:szCs w:val="48"/>
+        </w:rPr>
+        <w:t xml:space="preserve"> </w:t>
       </w:r>
       <w:r>
         <w:rPr>
@@ -322,16 +340,13 @@
       </w:pPr>
       <w:r>
         <w:rPr>
-          <w:rFonts w:ascii="1훈하얀고양이 R" w:eastAsia="1훈하얀고양이 R" w:hAnsi="1훈하얀고양이 R"/>
           <w:noProof/>
-          <w:sz w:val="44"/>
-          <w:szCs w:val="48"/>
         </w:rPr>
         <w:drawing>
-          <wp:inline distT="0" distB="0" distL="0" distR="0" wp14:anchorId="362EC69C" wp14:editId="3B862C42">
-            <wp:extent cx="5562600" cy="5229225"/>
-            <wp:effectExtent l="0" t="0" r="0" b="9525"/>
-            <wp:docPr id="3" name="그림 3"/>
+          <wp:inline distT="0" distB="0" distL="0" distR="0" wp14:anchorId="0CEB5497" wp14:editId="3CABAE42">
+            <wp:extent cx="5731510" cy="5681980"/>
+            <wp:effectExtent l="0" t="0" r="2540" b="0"/>
+            <wp:docPr id="5" name="그림 5"/>
             <wp:cNvGraphicFramePr>
               <a:graphicFrameLocks xmlns:a="http://schemas.openxmlformats.org/drawingml/2006/main" noChangeAspect="1"/>
             </wp:cNvGraphicFramePr>
@@ -351,7 +366,7 @@
                   <pic:spPr>
                     <a:xfrm>
                       <a:off x="0" y="0"/>
-                      <a:ext cx="5562600" cy="5229225"/>
+                      <a:ext cx="5731510" cy="5681980"/>
                     </a:xfrm>
                     <a:prstGeom prst="rect">
                       <a:avLst/>
@@ -432,7 +447,6 @@
           <w:sz w:val="44"/>
           <w:szCs w:val="48"/>
         </w:rPr>
-        <w:lastRenderedPageBreak/>
         <w:t xml:space="preserve">문제 </w:t>
       </w:r>
       <w:r>
@@ -449,15 +463,33 @@
           <w:sz w:val="44"/>
           <w:szCs w:val="48"/>
         </w:rPr>
-        <w:t xml:space="preserve">배달 현황 프로그램 </w:t>
-      </w:r>
-      <w:r>
-        <w:rPr>
-          <w:rFonts w:ascii="1훈하얀고양이 R" w:eastAsia="1훈하얀고양이 R" w:hAnsi="1훈하얀고양이 R"/>
-          <w:sz w:val="44"/>
-          <w:szCs w:val="48"/>
-        </w:rPr>
-        <w:t xml:space="preserve"> - </w:t>
+        <w:t xml:space="preserve">배달 현황 </w:t>
+      </w:r>
+      <w:proofErr w:type="gramStart"/>
+      <w:r>
+        <w:rPr>
+          <w:rFonts w:ascii="1훈하얀고양이 R" w:eastAsia="1훈하얀고양이 R" w:hAnsi="1훈하얀고양이 R" w:hint="eastAsia"/>
+          <w:sz w:val="44"/>
+          <w:szCs w:val="48"/>
+        </w:rPr>
+        <w:t xml:space="preserve">프로그램 </w:t>
+      </w:r>
+      <w:r>
+        <w:rPr>
+          <w:rFonts w:ascii="1훈하얀고양이 R" w:eastAsia="1훈하얀고양이 R" w:hAnsi="1훈하얀고양이 R"/>
+          <w:sz w:val="44"/>
+          <w:szCs w:val="48"/>
+        </w:rPr>
+        <w:t xml:space="preserve"> -</w:t>
+      </w:r>
+      <w:proofErr w:type="gramEnd"/>
+      <w:r>
+        <w:rPr>
+          <w:rFonts w:ascii="1훈하얀고양이 R" w:eastAsia="1훈하얀고양이 R" w:hAnsi="1훈하얀고양이 R"/>
+          <w:sz w:val="44"/>
+          <w:szCs w:val="48"/>
+        </w:rPr>
+        <w:t xml:space="preserve"> </w:t>
       </w:r>
       <w:r>
         <w:rPr>
@@ -610,16 +642,25 @@
           <w:sz w:val="44"/>
           <w:szCs w:val="48"/>
         </w:rPr>
-        <w:lastRenderedPageBreak/>
         <w:t xml:space="preserve">문제 </w:t>
       </w:r>
-      <w:r>
-        <w:rPr>
-          <w:rFonts w:ascii="1훈하얀고양이 R" w:eastAsia="1훈하얀고양이 R" w:hAnsi="1훈하얀고양이 R"/>
-          <w:sz w:val="44"/>
-          <w:szCs w:val="48"/>
-        </w:rPr>
-        <w:t xml:space="preserve">2 ] </w:t>
+      <w:proofErr w:type="gramStart"/>
+      <w:r>
+        <w:rPr>
+          <w:rFonts w:ascii="1훈하얀고양이 R" w:eastAsia="1훈하얀고양이 R" w:hAnsi="1훈하얀고양이 R"/>
+          <w:sz w:val="44"/>
+          <w:szCs w:val="48"/>
+        </w:rPr>
+        <w:t>2 ]</w:t>
+      </w:r>
+      <w:proofErr w:type="gramEnd"/>
+      <w:r>
+        <w:rPr>
+          <w:rFonts w:ascii="1훈하얀고양이 R" w:eastAsia="1훈하얀고양이 R" w:hAnsi="1훈하얀고양이 R"/>
+          <w:sz w:val="44"/>
+          <w:szCs w:val="48"/>
+        </w:rPr>
+        <w:t xml:space="preserve"> </w:t>
       </w:r>
       <w:r>
         <w:rPr>

</xml_diff>